<commit_message>
Reviewed and refined analysis insights, fixed errors, and improved readability.
</commit_message>
<xml_diff>
--- a/Business Problem Statement.docx
+++ b/Business Problem Statement.docx
@@ -256,7 +256,19 @@
         </w:numPr>
       </w:pPr>
       <w:r>
-        <w:t>Who are the most frequent directors, writers, and composers in Pixar's history?</w:t>
+        <w:t>Who are the most frequent directors</w:t>
+      </w:r>
+      <w:r>
+        <w:t xml:space="preserve"> and </w:t>
+      </w:r>
+      <w:r>
+        <w:t>writers</w:t>
+      </w:r>
+      <w:r>
+        <w:t xml:space="preserve"> </w:t>
+      </w:r>
+      <w:r>
+        <w:t>in Pixar's history?</w:t>
       </w:r>
     </w:p>
     <w:p>

</xml_diff>